<commit_message>
san sefiro fungerar nu
</commit_message>
<xml_diff>
--- a/anna_andersson_profil.docx
+++ b/anna_andersson_profil.docx
@@ -9,7 +9,7 @@
       </w:pPr>
       <w:r>
         <w:rPr>
-          <w:rFonts w:ascii="Roboto" w:hAnsi="Roboto" w:eastAsia="Roboto"/>
+          <w:rFonts w:ascii="San Sefiro" w:hAnsi="San Sefiro" w:eastAsia="San Sefiro"/>
           <w:b/>
           <w:color w:val="212121"/>
           <w:sz w:val="112"/>
@@ -20,7 +20,7 @@
     <w:p>
       <w:r>
         <w:rPr>
-          <w:rFonts w:ascii="Roboto" w:hAnsi="Roboto" w:eastAsia="Roboto"/>
+          <w:rFonts w:ascii="San Sefiro" w:hAnsi="San Sefiro" w:eastAsia="San Sefiro"/>
           <w:b/>
           <w:color w:val="212121"/>
           <w:sz w:val="52"/>
@@ -31,7 +31,7 @@
     <w:p>
       <w:r>
         <w:rPr>
-          <w:rFonts w:ascii="Roboto" w:hAnsi="Roboto" w:eastAsia="Roboto"/>
+          <w:rFonts w:ascii="San Sefiro" w:hAnsi="San Sefiro" w:eastAsia="San Sefiro"/>
           <w:b/>
           <w:color w:val="212121"/>
           <w:sz w:val="40"/>
@@ -46,7 +46,7 @@
       </w:pPr>
       <w:r>
         <w:rPr>
-          <w:rFonts w:ascii="Roboto" w:hAnsi="Roboto" w:eastAsia="Roboto"/>
+          <w:rFonts w:ascii="San Sefiro" w:hAnsi="San Sefiro" w:eastAsia="San Sefiro"/>
           <w:b/>
           <w:color w:val="212121"/>
           <w:sz w:val="112"/>
@@ -57,7 +57,7 @@
     <w:p>
       <w:r>
         <w:rPr>
-          <w:rFonts w:ascii="Roboto" w:hAnsi="Roboto" w:eastAsia="Roboto"/>
+          <w:rFonts w:ascii="San Sefiro" w:hAnsi="San Sefiro" w:eastAsia="San Sefiro"/>
           <w:b w:val="0"/>
           <w:sz w:val="22"/>
         </w:rPr>
@@ -79,7 +79,7 @@
       </w:pPr>
       <w:r>
         <w:rPr>
-          <w:rFonts w:ascii="Roboto" w:hAnsi="Roboto" w:eastAsia="Roboto"/>
+          <w:rFonts w:ascii="San Sefiro" w:hAnsi="San Sefiro" w:eastAsia="San Sefiro"/>
           <w:b/>
           <w:color w:val="212121"/>
           <w:sz w:val="112"/>
@@ -90,7 +90,7 @@
     <w:p>
       <w:r>
         <w:rPr>
-          <w:rFonts w:ascii="Roboto" w:hAnsi="Roboto" w:eastAsia="Roboto"/>
+          <w:rFonts w:ascii="San Sefiro" w:hAnsi="San Sefiro" w:eastAsia="San Sefiro"/>
           <w:b w:val="0"/>
           <w:sz w:val="22"/>
         </w:rPr>
@@ -104,7 +104,7 @@
       </w:pPr>
       <w:r>
         <w:rPr>
-          <w:rFonts w:ascii="Roboto" w:hAnsi="Roboto" w:eastAsia="Roboto"/>
+          <w:rFonts w:ascii="San Sefiro" w:hAnsi="San Sefiro" w:eastAsia="San Sefiro"/>
           <w:b/>
           <w:color w:val="212121"/>
           <w:sz w:val="112"/>
@@ -123,7 +123,7 @@
       </w:pPr>
       <w:r>
         <w:rPr>
-          <w:rFonts w:ascii="Roboto" w:hAnsi="Roboto" w:eastAsia="Roboto"/>
+          <w:rFonts w:ascii="San Sefiro" w:hAnsi="San Sefiro" w:eastAsia="San Sefiro"/>
           <w:b/>
           <w:color w:val="212121"/>
           <w:sz w:val="40"/>
@@ -134,7 +134,7 @@
     <w:p>
       <w:r>
         <w:rPr>
-          <w:rFonts w:ascii="Roboto" w:hAnsi="Roboto" w:eastAsia="Roboto"/>
+          <w:rFonts w:ascii="San Sefiro" w:hAnsi="San Sefiro" w:eastAsia="San Sefiro"/>
           <w:b w:val="0"/>
           <w:sz w:val="22"/>
         </w:rPr>
@@ -147,7 +147,7 @@
       </w:pPr>
       <w:r>
         <w:rPr>
-          <w:rFonts w:ascii="Roboto" w:hAnsi="Roboto" w:eastAsia="Roboto"/>
+          <w:rFonts w:ascii="San Sefiro" w:hAnsi="San Sefiro" w:eastAsia="San Sefiro"/>
           <w:b/>
           <w:color w:val="212121"/>
           <w:sz w:val="40"/>
@@ -158,7 +158,7 @@
     <w:p>
       <w:r>
         <w:rPr>
-          <w:rFonts w:ascii="Roboto" w:hAnsi="Roboto" w:eastAsia="Roboto"/>
+          <w:rFonts w:ascii="San Sefiro" w:hAnsi="San Sefiro" w:eastAsia="San Sefiro"/>
           <w:b w:val="0"/>
           <w:sz w:val="22"/>
         </w:rPr>
@@ -171,7 +171,7 @@
       </w:pPr>
       <w:r>
         <w:rPr>
-          <w:rFonts w:ascii="Roboto" w:hAnsi="Roboto" w:eastAsia="Roboto"/>
+          <w:rFonts w:ascii="San Sefiro" w:hAnsi="San Sefiro" w:eastAsia="San Sefiro"/>
           <w:b/>
           <w:color w:val="212121"/>
           <w:sz w:val="40"/>
@@ -182,7 +182,7 @@
     <w:p>
       <w:r>
         <w:rPr>
-          <w:rFonts w:ascii="Roboto" w:hAnsi="Roboto" w:eastAsia="Roboto"/>
+          <w:rFonts w:ascii="San Sefiro" w:hAnsi="San Sefiro" w:eastAsia="San Sefiro"/>
           <w:b w:val="0"/>
           <w:sz w:val="22"/>
         </w:rPr>
@@ -195,7 +195,7 @@
       </w:pPr>
       <w:r>
         <w:rPr>
-          <w:rFonts w:ascii="Roboto" w:hAnsi="Roboto" w:eastAsia="Roboto"/>
+          <w:rFonts w:ascii="San Sefiro" w:hAnsi="San Sefiro" w:eastAsia="San Sefiro"/>
           <w:b/>
           <w:color w:val="212121"/>
           <w:sz w:val="40"/>
@@ -206,7 +206,7 @@
     <w:p>
       <w:r>
         <w:rPr>
-          <w:rFonts w:ascii="Roboto" w:hAnsi="Roboto" w:eastAsia="Roboto"/>
+          <w:rFonts w:ascii="San Sefiro" w:hAnsi="San Sefiro" w:eastAsia="San Sefiro"/>
           <w:b w:val="0"/>
           <w:sz w:val="22"/>
         </w:rPr>
@@ -219,7 +219,7 @@
       </w:pPr>
       <w:r>
         <w:rPr>
-          <w:rFonts w:ascii="Roboto" w:hAnsi="Roboto" w:eastAsia="Roboto"/>
+          <w:rFonts w:ascii="San Sefiro" w:hAnsi="San Sefiro" w:eastAsia="San Sefiro"/>
           <w:b/>
           <w:color w:val="212121"/>
           <w:sz w:val="40"/>
@@ -230,7 +230,7 @@
     <w:p>
       <w:r>
         <w:rPr>
-          <w:rFonts w:ascii="Roboto" w:hAnsi="Roboto" w:eastAsia="Roboto"/>
+          <w:rFonts w:ascii="San Sefiro" w:hAnsi="San Sefiro" w:eastAsia="San Sefiro"/>
           <w:b w:val="0"/>
           <w:sz w:val="22"/>
         </w:rPr>
@@ -248,7 +248,7 @@
       </w:pPr>
       <w:r>
         <w:rPr>
-          <w:rFonts w:ascii="Roboto" w:hAnsi="Roboto" w:eastAsia="Roboto"/>
+          <w:rFonts w:ascii="San Sefiro" w:hAnsi="San Sefiro" w:eastAsia="San Sefiro"/>
           <w:b/>
           <w:color w:val="212121"/>
           <w:sz w:val="40"/>
@@ -259,7 +259,7 @@
     <w:p>
       <w:r>
         <w:rPr>
-          <w:rFonts w:ascii="Roboto" w:hAnsi="Roboto" w:eastAsia="Roboto"/>
+          <w:rFonts w:ascii="San Sefiro" w:hAnsi="San Sefiro" w:eastAsia="San Sefiro"/>
           <w:b w:val="0"/>
           <w:sz w:val="22"/>
         </w:rPr>
@@ -272,7 +272,7 @@
       </w:pPr>
       <w:r>
         <w:rPr>
-          <w:rFonts w:ascii="Roboto" w:hAnsi="Roboto" w:eastAsia="Roboto"/>
+          <w:rFonts w:ascii="San Sefiro" w:hAnsi="San Sefiro" w:eastAsia="San Sefiro"/>
           <w:b/>
           <w:color w:val="212121"/>
           <w:sz w:val="40"/>
@@ -283,7 +283,7 @@
     <w:p>
       <w:r>
         <w:rPr>
-          <w:rFonts w:ascii="Roboto" w:hAnsi="Roboto" w:eastAsia="Roboto"/>
+          <w:rFonts w:ascii="San Sefiro" w:hAnsi="San Sefiro" w:eastAsia="San Sefiro"/>
           <w:b w:val="0"/>
           <w:sz w:val="22"/>
         </w:rPr>
@@ -296,7 +296,7 @@
       </w:pPr>
       <w:r>
         <w:rPr>
-          <w:rFonts w:ascii="Roboto" w:hAnsi="Roboto" w:eastAsia="Roboto"/>
+          <w:rFonts w:ascii="San Sefiro" w:hAnsi="San Sefiro" w:eastAsia="San Sefiro"/>
           <w:b/>
           <w:color w:val="212121"/>
           <w:sz w:val="40"/>
@@ -307,7 +307,7 @@
     <w:p>
       <w:r>
         <w:rPr>
-          <w:rFonts w:ascii="Roboto" w:hAnsi="Roboto" w:eastAsia="Roboto"/>
+          <w:rFonts w:ascii="San Sefiro" w:hAnsi="San Sefiro" w:eastAsia="San Sefiro"/>
           <w:b w:val="0"/>
           <w:sz w:val="22"/>
         </w:rPr>
@@ -320,7 +320,7 @@
       </w:pPr>
       <w:r>
         <w:rPr>
-          <w:rFonts w:ascii="Roboto" w:hAnsi="Roboto" w:eastAsia="Roboto"/>
+          <w:rFonts w:ascii="San Sefiro" w:hAnsi="San Sefiro" w:eastAsia="San Sefiro"/>
           <w:b/>
           <w:color w:val="212121"/>
           <w:sz w:val="40"/>
@@ -331,7 +331,7 @@
     <w:p>
       <w:r>
         <w:rPr>
-          <w:rFonts w:ascii="Roboto" w:hAnsi="Roboto" w:eastAsia="Roboto"/>
+          <w:rFonts w:ascii="San Sefiro" w:hAnsi="San Sefiro" w:eastAsia="San Sefiro"/>
           <w:b w:val="0"/>
           <w:sz w:val="22"/>
         </w:rPr>
@@ -344,7 +344,7 @@
       </w:pPr>
       <w:r>
         <w:rPr>
-          <w:rFonts w:ascii="Roboto" w:hAnsi="Roboto" w:eastAsia="Roboto"/>
+          <w:rFonts w:ascii="San Sefiro" w:hAnsi="San Sefiro" w:eastAsia="San Sefiro"/>
           <w:b/>
           <w:color w:val="212121"/>
           <w:sz w:val="40"/>
@@ -355,7 +355,7 @@
     <w:p>
       <w:r>
         <w:rPr>
-          <w:rFonts w:ascii="Roboto" w:hAnsi="Roboto" w:eastAsia="Roboto"/>
+          <w:rFonts w:ascii="San Sefiro" w:hAnsi="San Sefiro" w:eastAsia="San Sefiro"/>
           <w:b w:val="0"/>
           <w:sz w:val="22"/>
         </w:rPr>
@@ -373,7 +373,7 @@
       </w:pPr>
       <w:r>
         <w:rPr>
-          <w:rFonts w:ascii="Roboto" w:hAnsi="Roboto" w:eastAsia="Roboto"/>
+          <w:rFonts w:ascii="San Sefiro" w:hAnsi="San Sefiro" w:eastAsia="San Sefiro"/>
           <w:b/>
           <w:color w:val="212121"/>
           <w:sz w:val="112"/>
@@ -387,7 +387,7 @@
       </w:pPr>
       <w:r>
         <w:rPr>
-          <w:rFonts w:ascii="Roboto" w:hAnsi="Roboto" w:eastAsia="Roboto"/>
+          <w:rFonts w:ascii="San Sefiro" w:hAnsi="San Sefiro" w:eastAsia="San Sefiro"/>
           <w:b/>
           <w:color w:val="212121"/>
           <w:sz w:val="40"/>
@@ -398,7 +398,7 @@
     <w:p>
       <w:r>
         <w:rPr>
-          <w:rFonts w:ascii="Roboto" w:hAnsi="Roboto" w:eastAsia="Roboto"/>
+          <w:rFonts w:ascii="San Sefiro" w:hAnsi="San Sefiro" w:eastAsia="San Sefiro"/>
           <w:b w:val="0"/>
           <w:sz w:val="22"/>
         </w:rPr>
@@ -411,7 +411,7 @@
       </w:pPr>
       <w:r>
         <w:rPr>
-          <w:rFonts w:ascii="Roboto" w:hAnsi="Roboto" w:eastAsia="Roboto"/>
+          <w:rFonts w:ascii="San Sefiro" w:hAnsi="San Sefiro" w:eastAsia="San Sefiro"/>
           <w:b/>
           <w:color w:val="212121"/>
           <w:sz w:val="40"/>
@@ -422,7 +422,7 @@
     <w:p>
       <w:r>
         <w:rPr>
-          <w:rFonts w:ascii="Roboto" w:hAnsi="Roboto" w:eastAsia="Roboto"/>
+          <w:rFonts w:ascii="San Sefiro" w:hAnsi="San Sefiro" w:eastAsia="San Sefiro"/>
           <w:b w:val="0"/>
           <w:sz w:val="22"/>
         </w:rPr>
@@ -435,7 +435,7 @@
       </w:pPr>
       <w:r>
         <w:rPr>
-          <w:rFonts w:ascii="Roboto" w:hAnsi="Roboto" w:eastAsia="Roboto"/>
+          <w:rFonts w:ascii="San Sefiro" w:hAnsi="San Sefiro" w:eastAsia="San Sefiro"/>
           <w:b/>
           <w:color w:val="212121"/>
           <w:sz w:val="40"/>
@@ -446,7 +446,7 @@
     <w:p>
       <w:r>
         <w:rPr>
-          <w:rFonts w:ascii="Roboto" w:hAnsi="Roboto" w:eastAsia="Roboto"/>
+          <w:rFonts w:ascii="San Sefiro" w:hAnsi="San Sefiro" w:eastAsia="San Sefiro"/>
           <w:b w:val="0"/>
           <w:sz w:val="22"/>
         </w:rPr>
@@ -459,7 +459,7 @@
       </w:pPr>
       <w:r>
         <w:rPr>
-          <w:rFonts w:ascii="Roboto" w:hAnsi="Roboto" w:eastAsia="Roboto"/>
+          <w:rFonts w:ascii="San Sefiro" w:hAnsi="San Sefiro" w:eastAsia="San Sefiro"/>
           <w:b/>
           <w:color w:val="212121"/>
           <w:sz w:val="40"/>
@@ -470,7 +470,7 @@
     <w:p>
       <w:r>
         <w:rPr>
-          <w:rFonts w:ascii="Roboto" w:hAnsi="Roboto" w:eastAsia="Roboto"/>
+          <w:rFonts w:ascii="San Sefiro" w:hAnsi="San Sefiro" w:eastAsia="San Sefiro"/>
           <w:b w:val="0"/>
           <w:sz w:val="22"/>
         </w:rPr>
@@ -484,7 +484,7 @@
       </w:pPr>
       <w:r>
         <w:rPr>
-          <w:rFonts w:ascii="Roboto" w:hAnsi="Roboto" w:eastAsia="Roboto"/>
+          <w:rFonts w:ascii="San Sefiro" w:hAnsi="San Sefiro" w:eastAsia="San Sefiro"/>
           <w:b/>
           <w:color w:val="212121"/>
           <w:sz w:val="112"/>
@@ -498,7 +498,7 @@
       </w:pPr>
       <w:r>
         <w:rPr>
-          <w:rFonts w:ascii="Roboto" w:hAnsi="Roboto" w:eastAsia="Roboto"/>
+          <w:rFonts w:ascii="San Sefiro" w:hAnsi="San Sefiro" w:eastAsia="San Sefiro"/>
           <w:b/>
           <w:color w:val="212121"/>
           <w:sz w:val="40"/>
@@ -509,7 +509,7 @@
     <w:p>
       <w:r>
         <w:rPr>
-          <w:rFonts w:ascii="Roboto" w:hAnsi="Roboto" w:eastAsia="Roboto"/>
+          <w:rFonts w:ascii="San Sefiro" w:hAnsi="San Sefiro" w:eastAsia="San Sefiro"/>
           <w:b w:val="0"/>
           <w:sz w:val="22"/>
         </w:rPr>
@@ -522,7 +522,7 @@
       </w:pPr>
       <w:r>
         <w:rPr>
-          <w:rFonts w:ascii="Roboto" w:hAnsi="Roboto" w:eastAsia="Roboto"/>
+          <w:rFonts w:ascii="San Sefiro" w:hAnsi="San Sefiro" w:eastAsia="San Sefiro"/>
           <w:b/>
           <w:color w:val="212121"/>
           <w:sz w:val="40"/>
@@ -533,7 +533,7 @@
     <w:p>
       <w:r>
         <w:rPr>
-          <w:rFonts w:ascii="Roboto" w:hAnsi="Roboto" w:eastAsia="Roboto"/>
+          <w:rFonts w:ascii="San Sefiro" w:hAnsi="San Sefiro" w:eastAsia="San Sefiro"/>
           <w:b w:val="0"/>
           <w:sz w:val="22"/>
         </w:rPr>
@@ -546,7 +546,7 @@
       </w:pPr>
       <w:r>
         <w:rPr>
-          <w:rFonts w:ascii="Roboto" w:hAnsi="Roboto" w:eastAsia="Roboto"/>
+          <w:rFonts w:ascii="San Sefiro" w:hAnsi="San Sefiro" w:eastAsia="San Sefiro"/>
           <w:b/>
           <w:color w:val="212121"/>
           <w:sz w:val="40"/>
@@ -557,7 +557,7 @@
     <w:p>
       <w:r>
         <w:rPr>
-          <w:rFonts w:ascii="Roboto" w:hAnsi="Roboto" w:eastAsia="Roboto"/>
+          <w:rFonts w:ascii="San Sefiro" w:hAnsi="San Sefiro" w:eastAsia="San Sefiro"/>
           <w:b w:val="0"/>
           <w:sz w:val="22"/>
         </w:rPr>
@@ -571,7 +571,7 @@
       </w:pPr>
       <w:r>
         <w:rPr>
-          <w:rFonts w:ascii="Roboto" w:hAnsi="Roboto" w:eastAsia="Roboto"/>
+          <w:rFonts w:ascii="San Sefiro" w:hAnsi="San Sefiro" w:eastAsia="San Sefiro"/>
           <w:b/>
           <w:color w:val="212121"/>
           <w:sz w:val="112"/>
@@ -582,7 +582,7 @@
     <w:p>
       <w:r>
         <w:rPr>
-          <w:rFonts w:ascii="Roboto" w:hAnsi="Roboto" w:eastAsia="Roboto"/>
+          <w:rFonts w:ascii="San Sefiro" w:hAnsi="San Sefiro" w:eastAsia="San Sefiro"/>
           <w:b w:val="0"/>
           <w:sz w:val="22"/>
         </w:rPr>
@@ -600,7 +600,7 @@
       </w:pPr>
       <w:r>
         <w:rPr>
-          <w:rFonts w:ascii="Roboto" w:hAnsi="Roboto" w:eastAsia="Roboto"/>
+          <w:rFonts w:ascii="San Sefiro" w:hAnsi="San Sefiro" w:eastAsia="San Sefiro"/>
           <w:b/>
           <w:color w:val="212121"/>
           <w:sz w:val="112"/>
@@ -619,7 +619,7 @@
       </w:pPr>
       <w:r>
         <w:rPr>
-          <w:rFonts w:ascii="Roboto" w:hAnsi="Roboto" w:eastAsia="Roboto"/>
+          <w:rFonts w:ascii="San Sefiro" w:hAnsi="San Sefiro" w:eastAsia="San Sefiro"/>
           <w:b/>
           <w:color w:val="212121"/>
           <w:sz w:val="40"/>
@@ -630,7 +630,7 @@
     <w:p>
       <w:r>
         <w:rPr>
-          <w:rFonts w:ascii="Roboto" w:hAnsi="Roboto" w:eastAsia="Roboto"/>
+          <w:rFonts w:ascii="San Sefiro" w:hAnsi="San Sefiro" w:eastAsia="San Sefiro"/>
           <w:b w:val="0"/>
           <w:sz w:val="22"/>
         </w:rPr>
@@ -643,7 +643,7 @@
       </w:pPr>
       <w:r>
         <w:rPr>
-          <w:rFonts w:ascii="Roboto" w:hAnsi="Roboto" w:eastAsia="Roboto"/>
+          <w:rFonts w:ascii="San Sefiro" w:hAnsi="San Sefiro" w:eastAsia="San Sefiro"/>
           <w:b/>
           <w:color w:val="212121"/>
           <w:sz w:val="40"/>
@@ -654,7 +654,7 @@
     <w:p>
       <w:r>
         <w:rPr>
-          <w:rFonts w:ascii="Roboto" w:hAnsi="Roboto" w:eastAsia="Roboto"/>
+          <w:rFonts w:ascii="San Sefiro" w:hAnsi="San Sefiro" w:eastAsia="San Sefiro"/>
           <w:b w:val="0"/>
           <w:sz w:val="22"/>
         </w:rPr>
@@ -667,7 +667,7 @@
       </w:pPr>
       <w:r>
         <w:rPr>
-          <w:rFonts w:ascii="Roboto" w:hAnsi="Roboto" w:eastAsia="Roboto"/>
+          <w:rFonts w:ascii="San Sefiro" w:hAnsi="San Sefiro" w:eastAsia="San Sefiro"/>
           <w:b/>
           <w:color w:val="212121"/>
           <w:sz w:val="40"/>
@@ -678,7 +678,7 @@
     <w:p>
       <w:r>
         <w:rPr>
-          <w:rFonts w:ascii="Roboto" w:hAnsi="Roboto" w:eastAsia="Roboto"/>
+          <w:rFonts w:ascii="San Sefiro" w:hAnsi="San Sefiro" w:eastAsia="San Sefiro"/>
           <w:b w:val="0"/>
           <w:sz w:val="22"/>
         </w:rPr>
@@ -696,7 +696,7 @@
       </w:pPr>
       <w:r>
         <w:rPr>
-          <w:rFonts w:ascii="Roboto" w:hAnsi="Roboto" w:eastAsia="Roboto"/>
+          <w:rFonts w:ascii="San Sefiro" w:hAnsi="San Sefiro" w:eastAsia="San Sefiro"/>
           <w:b/>
           <w:color w:val="212121"/>
           <w:sz w:val="40"/>
@@ -707,7 +707,7 @@
     <w:p>
       <w:r>
         <w:rPr>
-          <w:rFonts w:ascii="Roboto" w:hAnsi="Roboto" w:eastAsia="Roboto"/>
+          <w:rFonts w:ascii="San Sefiro" w:hAnsi="San Sefiro" w:eastAsia="San Sefiro"/>
           <w:b w:val="0"/>
           <w:sz w:val="22"/>
         </w:rPr>
@@ -720,7 +720,7 @@
       </w:pPr>
       <w:r>
         <w:rPr>
-          <w:rFonts w:ascii="Roboto" w:hAnsi="Roboto" w:eastAsia="Roboto"/>
+          <w:rFonts w:ascii="San Sefiro" w:hAnsi="San Sefiro" w:eastAsia="San Sefiro"/>
           <w:b/>
           <w:color w:val="212121"/>
           <w:sz w:val="40"/>
@@ -731,7 +731,7 @@
     <w:p>
       <w:r>
         <w:rPr>
-          <w:rFonts w:ascii="Roboto" w:hAnsi="Roboto" w:eastAsia="Roboto"/>
+          <w:rFonts w:ascii="San Sefiro" w:hAnsi="San Sefiro" w:eastAsia="San Sefiro"/>
           <w:b w:val="0"/>
           <w:sz w:val="22"/>
         </w:rPr>
@@ -744,7 +744,7 @@
       </w:pPr>
       <w:r>
         <w:rPr>
-          <w:rFonts w:ascii="Roboto" w:hAnsi="Roboto" w:eastAsia="Roboto"/>
+          <w:rFonts w:ascii="San Sefiro" w:hAnsi="San Sefiro" w:eastAsia="San Sefiro"/>
           <w:b/>
           <w:color w:val="212121"/>
           <w:sz w:val="40"/>
@@ -755,7 +755,7 @@
     <w:p>
       <w:r>
         <w:rPr>
-          <w:rFonts w:ascii="Roboto" w:hAnsi="Roboto" w:eastAsia="Roboto"/>
+          <w:rFonts w:ascii="San Sefiro" w:hAnsi="San Sefiro" w:eastAsia="San Sefiro"/>
           <w:b w:val="0"/>
           <w:sz w:val="22"/>
         </w:rPr>
@@ -773,7 +773,7 @@
       </w:pPr>
       <w:r>
         <w:rPr>
-          <w:rFonts w:ascii="Roboto" w:hAnsi="Roboto" w:eastAsia="Roboto"/>
+          <w:rFonts w:ascii="San Sefiro" w:hAnsi="San Sefiro" w:eastAsia="San Sefiro"/>
           <w:b/>
           <w:color w:val="212121"/>
           <w:sz w:val="112"/>
@@ -784,7 +784,7 @@
     <w:p>
       <w:r>
         <w:rPr>
-          <w:rFonts w:ascii="Roboto" w:hAnsi="Roboto" w:eastAsia="Roboto"/>
+          <w:rFonts w:ascii="San Sefiro" w:hAnsi="San Sefiro" w:eastAsia="San Sefiro"/>
           <w:b w:val="0"/>
           <w:sz w:val="22"/>
         </w:rPr>
@@ -798,7 +798,7 @@
       </w:pPr>
       <w:r>
         <w:rPr>
-          <w:rFonts w:ascii="Roboto" w:hAnsi="Roboto" w:eastAsia="Roboto"/>
+          <w:rFonts w:ascii="San Sefiro" w:hAnsi="San Sefiro" w:eastAsia="San Sefiro"/>
           <w:b/>
           <w:color w:val="212121"/>
           <w:sz w:val="112"/>
@@ -812,7 +812,7 @@
       </w:pPr>
       <w:r>
         <w:rPr>
-          <w:rFonts w:ascii="Roboto" w:hAnsi="Roboto" w:eastAsia="Roboto"/>
+          <w:rFonts w:ascii="San Sefiro" w:hAnsi="San Sefiro" w:eastAsia="San Sefiro"/>
           <w:b/>
           <w:color w:val="212121"/>
           <w:sz w:val="40"/>
@@ -823,7 +823,7 @@
     <w:p>
       <w:r>
         <w:rPr>
-          <w:rFonts w:ascii="Roboto" w:hAnsi="Roboto" w:eastAsia="Roboto"/>
+          <w:rFonts w:ascii="San Sefiro" w:hAnsi="San Sefiro" w:eastAsia="San Sefiro"/>
           <w:b w:val="0"/>
           <w:sz w:val="22"/>
         </w:rPr>
@@ -836,7 +836,7 @@
       </w:pPr>
       <w:r>
         <w:rPr>
-          <w:rFonts w:ascii="Roboto" w:hAnsi="Roboto" w:eastAsia="Roboto"/>
+          <w:rFonts w:ascii="San Sefiro" w:hAnsi="San Sefiro" w:eastAsia="San Sefiro"/>
           <w:b/>
           <w:color w:val="212121"/>
           <w:sz w:val="40"/>
@@ -847,7 +847,7 @@
     <w:p>
       <w:r>
         <w:rPr>
-          <w:rFonts w:ascii="Roboto" w:hAnsi="Roboto" w:eastAsia="Roboto"/>
+          <w:rFonts w:ascii="San Sefiro" w:hAnsi="San Sefiro" w:eastAsia="San Sefiro"/>
           <w:b w:val="0"/>
           <w:sz w:val="22"/>
         </w:rPr>

</xml_diff>